<commit_message>
Updated resumes in dev copy of the project to avoid potential future issues. Will need to figure out a way to avoid having to manually update both this and the prod copies every time I change something.
</commit_message>
<xml_diff>
--- a/public/Resumes/Collin Vesel Resume.docx
+++ b/public/Resumes/Collin Vesel Resume.docx
@@ -9,8 +9,8 @@
           <w:rFonts w:ascii="Arial" w:hAnsi="Arial" w:cs="Arial"/>
           <w:b/>
           <w:bCs/>
-          <w:sz w:val="36"/>
-          <w:szCs w:val="36"/>
+          <w:sz w:val="34"/>
+          <w:szCs w:val="34"/>
         </w:rPr>
       </w:pPr>
       <w:r>
@@ -18,8 +18,8 @@
           <w:rFonts w:ascii="Arial" w:hAnsi="Arial" w:cs="Arial"/>
           <w:b/>
           <w:bCs/>
-          <w:sz w:val="36"/>
-          <w:szCs w:val="36"/>
+          <w:sz w:val="34"/>
+          <w:szCs w:val="34"/>
         </w:rPr>
         <w:t>Collin Vesel</w:t>
       </w:r>
@@ -117,6 +117,7 @@
       <w:pPr>
         <w:spacing w:line="240" w:lineRule="auto"/>
         <w:rPr>
+          <w:rStyle w:val="Hyperlink"/>
           <w:rFonts w:ascii="Times New Roman" w:hAnsi="Times New Roman" w:cs="Times New Roman"/>
           <w:sz w:val="22"/>
           <w:szCs w:val="22"/>
@@ -143,6 +144,36 @@
           <w:szCs w:val="22"/>
         </w:rPr>
       </w:pPr>
+      <w:hyperlink r:id="rId8" w:history="1">
+        <w:r>
+          <w:rPr>
+            <w:rStyle w:val="Hyperlink"/>
+            <w:rFonts w:ascii="Times New Roman" w:hAnsi="Times New Roman" w:cs="Times New Roman"/>
+            <w:sz w:val="22"/>
+            <w:szCs w:val="22"/>
+          </w:rPr>
+          <w:t>http://</w:t>
+        </w:r>
+        <w:r>
+          <w:rPr>
+            <w:rStyle w:val="Hyperlink"/>
+            <w:rFonts w:ascii="Times New Roman" w:hAnsi="Times New Roman" w:cs="Times New Roman"/>
+            <w:sz w:val="22"/>
+            <w:szCs w:val="22"/>
+          </w:rPr>
+          <w:t>collinvesel.me</w:t>
+        </w:r>
+      </w:hyperlink>
+    </w:p>
+    <w:p>
+      <w:pPr>
+        <w:spacing w:line="240" w:lineRule="auto"/>
+        <w:rPr>
+          <w:rFonts w:ascii="Times New Roman" w:hAnsi="Times New Roman" w:cs="Times New Roman"/>
+          <w:sz w:val="22"/>
+          <w:szCs w:val="22"/>
+        </w:rPr>
+      </w:pPr>
     </w:p>
     <w:p>
       <w:pPr>
@@ -985,7 +1016,7 @@
           <w:sz w:val="22"/>
           <w:szCs w:val="22"/>
         </w:rPr>
-        <w:t>while searching for a job, and</w:t>
+        <w:t>while searching for a job and</w:t>
       </w:r>
       <w:r>
         <w:rPr>
@@ -1221,7 +1252,60 @@
           <w:sz w:val="22"/>
           <w:szCs w:val="22"/>
         </w:rPr>
-        <w:t xml:space="preserve">Enterprise Holdings, </w:t>
+        <w:t>Enterprise Holdings</w:t>
+      </w:r>
+      <w:r>
+        <w:rPr>
+          <w:rFonts w:ascii="Times New Roman" w:hAnsi="Times New Roman" w:cs="Times New Roman"/>
+          <w:b/>
+          <w:bCs/>
+          <w:sz w:val="22"/>
+          <w:szCs w:val="22"/>
+        </w:rPr>
+        <w:t xml:space="preserve"> (</w:t>
+      </w:r>
+      <w:r>
+        <w:rPr>
+          <w:rFonts w:ascii="Times New Roman" w:hAnsi="Times New Roman" w:cs="Times New Roman"/>
+          <w:b/>
+          <w:bCs/>
+          <w:sz w:val="22"/>
+          <w:szCs w:val="22"/>
+        </w:rPr>
+        <w:t xml:space="preserve">which has since rebranded as </w:t>
+      </w:r>
+      <w:hyperlink r:id="rId9" w:history="1">
+        <w:r>
+          <w:rPr>
+            <w:rStyle w:val="Hyperlink"/>
+            <w:rFonts w:ascii="Times New Roman" w:hAnsi="Times New Roman" w:cs="Times New Roman"/>
+            <w:b/>
+            <w:bCs/>
+            <w:sz w:val="22"/>
+            <w:szCs w:val="22"/>
+          </w:rPr>
+          <w:t>Enterprise Mobility</w:t>
+        </w:r>
+      </w:hyperlink>
+      <w:r>
+        <w:rPr>
+          <w:rFonts w:ascii="Times New Roman" w:hAnsi="Times New Roman" w:cs="Times New Roman"/>
+          <w:b/>
+          <w:bCs/>
+          <w:sz w:val="22"/>
+          <w:szCs w:val="22"/>
+        </w:rPr>
+        <w:t>)</w:t>
+      </w:r>
+      <w:r>
+        <w:rPr>
+          <w:rFonts w:ascii="Times New Roman" w:hAnsi="Times New Roman" w:cs="Times New Roman"/>
+          <w:b/>
+          <w:bCs/>
+          <w:sz w:val="22"/>
+          <w:szCs w:val="22"/>
+        </w:rPr>
+        <w:t xml:space="preserve">, </w:t>
       </w:r>
       <w:r>
         <w:rPr>
@@ -1491,14 +1575,17 @@
         </w:rPr>
         <w:t xml:space="preserve"> – </w:t>
       </w:r>
-      <w:r>
-        <w:rPr>
-          <w:rFonts w:ascii="Times New Roman" w:hAnsi="Times New Roman" w:cs="Times New Roman"/>
-          <w:sz w:val="22"/>
-          <w:szCs w:val="22"/>
-        </w:rPr>
-        <w:t>Meta Front-End Developer</w:t>
-      </w:r>
+      <w:hyperlink r:id="rId10" w:history="1">
+        <w:r>
+          <w:rPr>
+            <w:rStyle w:val="Hyperlink"/>
+            <w:rFonts w:ascii="Times New Roman" w:hAnsi="Times New Roman" w:cs="Times New Roman"/>
+            <w:sz w:val="22"/>
+            <w:szCs w:val="22"/>
+          </w:rPr>
+          <w:t>Meta Front-End Developer</w:t>
+        </w:r>
+      </w:hyperlink>
       <w:r>
         <w:rPr>
           <w:rFonts w:ascii="Times New Roman" w:hAnsi="Times New Roman" w:cs="Times New Roman"/>
@@ -1517,13 +1604,24 @@
           <w:szCs w:val="22"/>
         </w:rPr>
       </w:pPr>
-      <w:r>
-        <w:rPr>
-          <w:rFonts w:ascii="Times New Roman" w:hAnsi="Times New Roman" w:cs="Times New Roman"/>
-          <w:sz w:val="22"/>
-          <w:szCs w:val="22"/>
-        </w:rPr>
-        <w:t>University of Central Missouri 2021-2023</w:t>
+      <w:hyperlink r:id="rId11" w:history="1">
+        <w:r>
+          <w:rPr>
+            <w:rStyle w:val="Hyperlink"/>
+            <w:rFonts w:ascii="Times New Roman" w:hAnsi="Times New Roman" w:cs="Times New Roman"/>
+            <w:sz w:val="22"/>
+            <w:szCs w:val="22"/>
+          </w:rPr>
+          <w:t>University of Central Missouri</w:t>
+        </w:r>
+      </w:hyperlink>
+      <w:r>
+        <w:rPr>
+          <w:rFonts w:ascii="Times New Roman" w:hAnsi="Times New Roman" w:cs="Times New Roman"/>
+          <w:sz w:val="22"/>
+          <w:szCs w:val="22"/>
+        </w:rPr>
+        <w:t xml:space="preserve"> 2021-2023</w:t>
       </w:r>
       <w:r>
         <w:rPr>
@@ -1539,7 +1637,26 @@
           <w:sz w:val="22"/>
           <w:szCs w:val="22"/>
         </w:rPr>
-        <w:t>(transferred from Marshall University 2019-2021)</w:t>
+        <w:t xml:space="preserve">(transferred from </w:t>
+      </w:r>
+      <w:hyperlink r:id="rId12" w:history="1">
+        <w:r>
+          <w:rPr>
+            <w:rStyle w:val="Hyperlink"/>
+            <w:rFonts w:ascii="Times New Roman" w:hAnsi="Times New Roman" w:cs="Times New Roman"/>
+            <w:sz w:val="22"/>
+            <w:szCs w:val="22"/>
+          </w:rPr>
+          <w:t>Marshall University</w:t>
+        </w:r>
+      </w:hyperlink>
+      <w:r>
+        <w:rPr>
+          <w:rFonts w:ascii="Times New Roman" w:hAnsi="Times New Roman" w:cs="Times New Roman"/>
+          <w:sz w:val="22"/>
+          <w:szCs w:val="22"/>
+        </w:rPr>
+        <w:t xml:space="preserve"> 2019-2021)</w:t>
       </w:r>
     </w:p>
     <w:p>
@@ -2339,6 +2456,18 @@
       <w:contextualSpacing/>
     </w:pPr>
   </w:style>
+  <w:style w:type="character" w:styleId="FollowedHyperlink">
+    <w:name w:val="FollowedHyperlink"/>
+    <w:basedOn w:val="DefaultParagraphFont"/>
+    <w:uiPriority w:val="99"/>
+    <w:semiHidden/>
+    <w:unhideWhenUsed/>
+    <w:rsid w:val="004806BE"/>
+    <w:rPr>
+      <w:color w:val="954F72" w:themeColor="followedHyperlink"/>
+      <w:u w:val="single"/>
+    </w:rPr>
+  </w:style>
 </w:styles>
 </file>
 

</xml_diff>

<commit_message>
Updated resumes again because I found out that they were too long.
</commit_message>
<xml_diff>
--- a/public/Resumes/Collin Vesel Resume.docx
+++ b/public/Resumes/Collin Vesel Resume.docx
@@ -477,23 +477,103 @@
           <w:sz w:val="22"/>
           <w:szCs w:val="22"/>
         </w:rPr>
-        <w:t xml:space="preserve">, </w:t>
-      </w:r>
-      <w:r>
-        <w:rPr>
-          <w:rFonts w:ascii="Times New Roman" w:hAnsi="Times New Roman" w:cs="Times New Roman"/>
-          <w:sz w:val="22"/>
-          <w:szCs w:val="22"/>
-        </w:rPr>
-        <w:t xml:space="preserve">as well as various </w:t>
-      </w:r>
-      <w:r>
-        <w:rPr>
-          <w:rFonts w:ascii="Times New Roman" w:hAnsi="Times New Roman" w:cs="Times New Roman"/>
-          <w:sz w:val="22"/>
-          <w:szCs w:val="22"/>
-        </w:rPr>
-        <w:t>design patterns associated with object-oriented programming</w:t>
+        <w:t>,</w:t>
+      </w:r>
+      <w:r>
+        <w:rPr>
+          <w:rFonts w:ascii="Times New Roman" w:hAnsi="Times New Roman" w:cs="Times New Roman"/>
+          <w:sz w:val="22"/>
+          <w:szCs w:val="22"/>
+        </w:rPr>
+        <w:t xml:space="preserve"> and</w:t>
+      </w:r>
+      <w:r>
+        <w:rPr>
+          <w:rFonts w:ascii="Times New Roman" w:hAnsi="Times New Roman" w:cs="Times New Roman"/>
+          <w:sz w:val="22"/>
+          <w:szCs w:val="22"/>
+        </w:rPr>
+        <w:t xml:space="preserve"> </w:t>
+      </w:r>
+      <w:r>
+        <w:rPr>
+          <w:rFonts w:ascii="Times New Roman" w:hAnsi="Times New Roman" w:cs="Times New Roman"/>
+          <w:sz w:val="22"/>
+          <w:szCs w:val="22"/>
+        </w:rPr>
+        <w:t>h</w:t>
+      </w:r>
+      <w:r>
+        <w:rPr>
+          <w:rFonts w:ascii="Times New Roman" w:hAnsi="Times New Roman" w:cs="Times New Roman"/>
+          <w:sz w:val="22"/>
+          <w:szCs w:val="22"/>
+        </w:rPr>
+        <w:t>ave</w:t>
+      </w:r>
+      <w:r>
+        <w:rPr>
+          <w:rFonts w:ascii="Times New Roman" w:hAnsi="Times New Roman" w:cs="Times New Roman"/>
+          <w:sz w:val="22"/>
+          <w:szCs w:val="22"/>
+        </w:rPr>
+        <w:t xml:space="preserve"> also work</w:t>
+      </w:r>
+      <w:r>
+        <w:rPr>
+          <w:rFonts w:ascii="Times New Roman" w:hAnsi="Times New Roman" w:cs="Times New Roman"/>
+          <w:sz w:val="22"/>
+          <w:szCs w:val="22"/>
+        </w:rPr>
+        <w:t>ed</w:t>
+      </w:r>
+      <w:r>
+        <w:rPr>
+          <w:rFonts w:ascii="Times New Roman" w:hAnsi="Times New Roman" w:cs="Times New Roman"/>
+          <w:sz w:val="22"/>
+          <w:szCs w:val="22"/>
+        </w:rPr>
+        <w:t xml:space="preserve"> with REST APIs</w:t>
+      </w:r>
+      <w:r>
+        <w:rPr>
+          <w:rFonts w:ascii="Times New Roman" w:hAnsi="Times New Roman" w:cs="Times New Roman"/>
+          <w:sz w:val="22"/>
+          <w:szCs w:val="22"/>
+        </w:rPr>
+        <w:t>, HTML, and CSS</w:t>
+      </w:r>
+      <w:r>
+        <w:rPr>
+          <w:rFonts w:ascii="Times New Roman" w:hAnsi="Times New Roman" w:cs="Times New Roman"/>
+          <w:sz w:val="22"/>
+          <w:szCs w:val="22"/>
+        </w:rPr>
+        <w:t>. C</w:t>
+      </w:r>
+      <w:r>
+        <w:rPr>
+          <w:rFonts w:ascii="Times New Roman" w:hAnsi="Times New Roman" w:cs="Times New Roman"/>
+          <w:sz w:val="22"/>
+          <w:szCs w:val="22"/>
+        </w:rPr>
+        <w:t>an quickly learn other tools and skills as necessary</w:t>
+      </w:r>
+      <w:r>
+        <w:rPr>
+          <w:rFonts w:ascii="Times New Roman" w:hAnsi="Times New Roman" w:cs="Times New Roman"/>
+          <w:sz w:val="22"/>
+          <w:szCs w:val="22"/>
+        </w:rPr>
+        <w:t xml:space="preserve">, and have been doing so </w:t>
+      </w:r>
+      <w:r>
+        <w:rPr>
+          <w:rFonts w:ascii="Times New Roman" w:hAnsi="Times New Roman" w:cs="Times New Roman"/>
+          <w:sz w:val="22"/>
+          <w:szCs w:val="22"/>
+        </w:rPr>
+        <w:t>alongside my job search</w:t>
       </w:r>
       <w:r>
         <w:rPr>
@@ -502,54 +582,6 @@
           <w:szCs w:val="22"/>
         </w:rPr>
         <w:t>.</w:t>
-      </w:r>
-      <w:r>
-        <w:rPr>
-          <w:rFonts w:ascii="Times New Roman" w:hAnsi="Times New Roman" w:cs="Times New Roman"/>
-          <w:sz w:val="22"/>
-          <w:szCs w:val="22"/>
-        </w:rPr>
-        <w:t xml:space="preserve"> </w:t>
-      </w:r>
-      <w:r>
-        <w:rPr>
-          <w:rFonts w:ascii="Times New Roman" w:hAnsi="Times New Roman" w:cs="Times New Roman"/>
-          <w:sz w:val="22"/>
-          <w:szCs w:val="22"/>
-        </w:rPr>
-        <w:t>Have</w:t>
-      </w:r>
-      <w:r>
-        <w:rPr>
-          <w:rFonts w:ascii="Times New Roman" w:hAnsi="Times New Roman" w:cs="Times New Roman"/>
-          <w:sz w:val="22"/>
-          <w:szCs w:val="22"/>
-        </w:rPr>
-        <w:t xml:space="preserve"> also work</w:t>
-      </w:r>
-      <w:r>
-        <w:rPr>
-          <w:rFonts w:ascii="Times New Roman" w:hAnsi="Times New Roman" w:cs="Times New Roman"/>
-          <w:sz w:val="22"/>
-          <w:szCs w:val="22"/>
-        </w:rPr>
-        <w:t>ed</w:t>
-      </w:r>
-      <w:r>
-        <w:rPr>
-          <w:rFonts w:ascii="Times New Roman" w:hAnsi="Times New Roman" w:cs="Times New Roman"/>
-          <w:sz w:val="22"/>
-          <w:szCs w:val="22"/>
-        </w:rPr>
-        <w:t xml:space="preserve"> with REST APIs</w:t>
-      </w:r>
-      <w:r>
-        <w:rPr>
-          <w:rFonts w:ascii="Times New Roman" w:hAnsi="Times New Roman" w:cs="Times New Roman"/>
-          <w:sz w:val="22"/>
-          <w:szCs w:val="22"/>
-        </w:rPr>
-        <w:t>, HTML, and CSS, and can quickly learn other tools and skills as necessary.</w:t>
       </w:r>
     </w:p>
     <w:p>
@@ -951,7 +983,7 @@
           <w:sz w:val="22"/>
           <w:szCs w:val="22"/>
         </w:rPr>
-        <w:t xml:space="preserve"> personal </w:t>
+        <w:t xml:space="preserve"> </w:t>
       </w:r>
       <w:r>
         <w:rPr>
@@ -975,6 +1007,30 @@
           <w:sz w:val="22"/>
           <w:szCs w:val="22"/>
         </w:rPr>
+        <w:t xml:space="preserve">such as the </w:t>
+      </w:r>
+      <w:r>
+        <w:rPr>
+          <w:rFonts w:ascii="Times New Roman" w:hAnsi="Times New Roman" w:cs="Times New Roman"/>
+          <w:sz w:val="22"/>
+          <w:szCs w:val="22"/>
+        </w:rPr>
+        <w:t xml:space="preserve">personal </w:t>
+      </w:r>
+      <w:r>
+        <w:rPr>
+          <w:rFonts w:ascii="Times New Roman" w:hAnsi="Times New Roman" w:cs="Times New Roman"/>
+          <w:sz w:val="22"/>
+          <w:szCs w:val="22"/>
+        </w:rPr>
+        <w:t xml:space="preserve">website linked at the top of this resume </w:t>
+      </w:r>
+      <w:r>
+        <w:rPr>
+          <w:rFonts w:ascii="Times New Roman" w:hAnsi="Times New Roman" w:cs="Times New Roman"/>
+          <w:sz w:val="22"/>
+          <w:szCs w:val="22"/>
+        </w:rPr>
         <w:t>while searching for a job and</w:t>
       </w:r>
       <w:r>
@@ -1040,14 +1096,6 @@
           <w:szCs w:val="22"/>
         </w:rPr>
         <w:t>.</w:t>
-      </w:r>
-      <w:r>
-        <w:rPr>
-          <w:rFonts w:ascii="Times New Roman" w:hAnsi="Times New Roman" w:cs="Times New Roman"/>
-          <w:sz w:val="22"/>
-          <w:szCs w:val="22"/>
-        </w:rPr>
-        <w:t xml:space="preserve"> My most recent project is the personal website linked at the top of this resume.</w:t>
       </w:r>
     </w:p>
     <w:p>
@@ -1701,7 +1749,6 @@
           <w:sz w:val="22"/>
           <w:szCs w:val="22"/>
         </w:rPr>
-        <w:lastRenderedPageBreak/>
         <w:t>Made the Dean’s List every semester except for my first two at Marshall</w:t>
       </w:r>
       <w:r>

</xml_diff>